<commit_message>
finished report bar complexity
</commit_message>
<xml_diff>
--- a/Report (Conv to PDF).docx
+++ b/Report (Conv to PDF).docx
@@ -127,67 +127,128 @@
         <w:t xml:space="preserve">true. </w:t>
       </w:r>
     </w:p>
-    <w:p>
-      <w:bookmarkStart w:id="0" w:name="OLE_LINK1"/>
-      <w:bookmarkStart w:id="1" w:name="OLE_LINK2"/>
-    </w:p>
-    <w:p>
-      <w:pPr>
-        <w:rPr>
-          <w:b/>
-          <w:bCs/>
-        </w:rPr>
-      </w:pPr>
-      <w:r>
-        <w:rPr>
-          <w:b/>
-          <w:bCs/>
-        </w:rPr>
-        <w:t xml:space="preserve">IDK MAYBE NOT RIGHT </w:t>
-      </w:r>
-    </w:p>
-    <w:p>
-      <w:r>
-        <w:t>The time complexity of method 1 is O(</w:t>
-      </w:r>
-      <w:r>
-        <w:t>D + L</w:t>
-      </w:r>
-      <w:r>
-        <w:t>)</w:t>
-      </w:r>
-      <w:r>
-        <w:t>, equivalent to O(N)</w:t>
+    <w:p/>
+    <w:p/>
+    <w:p/>
+    <w:p>
+      <w:r>
+        <w:t>numPaths</w:t>
+      </w:r>
+      <w:r>
+        <w:t xml:space="preserve"> [1]</w:t>
+      </w:r>
+      <w:r>
+        <w:t>:</w:t>
+      </w:r>
+    </w:p>
+    <w:p>
+      <w:r>
+        <w:t xml:space="preserve">This method uses BFS </w:t>
+      </w:r>
+      <w:r>
+        <w:t>to achieve its results. It follows a similar process to allDevicesConnected, where it populates a queue with the initial node</w:t>
+      </w:r>
+      <w:r>
+        <w:t xml:space="preserve">, only breaking once there are no children left to add to the queue. In a nested for loop, numPaths iterates over all elements, adding children that have not been visited. </w:t>
+      </w:r>
+      <w:r>
+        <w:t>If a node has not been visited yet</w:t>
+      </w:r>
+      <w:r>
+        <w:t xml:space="preserve"> </w:t>
+      </w:r>
+      <w:r>
+        <w:t>we assign it the distance travelled to get there from its parent</w:t>
+      </w:r>
+      <w:r>
+        <w:t xml:space="preserve"> plus 1</w:t>
+      </w:r>
+      <w:r>
+        <w:t xml:space="preserve">, and we also change the number of paths encountered for that node </w:t>
+      </w:r>
+      <w:r>
+        <w:t xml:space="preserve">to be equal to that of its parent. </w:t>
+      </w:r>
+      <w:r>
+        <w:t>If the distance held inside the array for the child node is equal to the parent node plus 1, we know that the answer is simply the combination of the number of paths held for the child and the parent.</w:t>
+      </w:r>
+      <w:r>
+        <w:t xml:space="preserve"> Then we simply return the numPaths array for the specific index of the node. </w:t>
+      </w:r>
+    </w:p>
+    <w:p/>
+    <w:p/>
+    <w:p/>
+    <w:p>
+      <w:r>
+        <w:t>closestInSubnet</w:t>
+      </w:r>
+    </w:p>
+    <w:p>
+      <w:r>
+        <w:t xml:space="preserve">This method primarily uses BFS to achieve its results. It is separated into 3 </w:t>
+      </w:r>
+      <w:r>
+        <w:t xml:space="preserve">sections where closestInSubnet calls on two other methods to do the bulk of its calculations. The minDist method begins to perform a BFS </w:t>
+      </w:r>
+      <w:r>
+        <w:t>in a similar manner to the way in which allDevicesConne</w:t>
+      </w:r>
+      <w:r>
+        <w:t>c</w:t>
+      </w:r>
+      <w:r>
+        <w:t xml:space="preserve">ted operated, but additionally calls </w:t>
+      </w:r>
+      <w:r>
+        <w:t>on the isSubnet method</w:t>
+      </w:r>
+      <w:r>
+        <w:t xml:space="preserve"> </w:t>
+      </w:r>
+      <w:r>
+        <w:t xml:space="preserve">which serves entirely to compare the query and addrs arrays to confirm that the current IP address has a valid prefix. </w:t>
+      </w:r>
+      <w:r>
+        <w:t xml:space="preserve">Once minDist has confirmed that the current address is valid, </w:t>
+      </w:r>
+      <w:r>
+        <w:t xml:space="preserve"> </w:t>
+      </w:r>
+      <w:r>
+        <w:t>it continues to perform BFS. It loops through the elements of adjlist and checks whether each node is yet to be visited and if not edits a Boolean array</w:t>
+      </w:r>
+      <w:r>
+        <w:t xml:space="preserve">, updating its respective index to say it has now been visited. </w:t>
+      </w:r>
+      <w:r>
+        <w:t>The position of the current node is now updated</w:t>
+      </w:r>
+      <w:r>
+        <w:t xml:space="preserve"> as the BFS has moved through the graph</w:t>
+      </w:r>
+      <w:r>
+        <w:t>, and iteration is performed on an integer array increasing the current total distance of a path with a specific parent node</w:t>
+      </w:r>
+      <w:r>
+        <w:t xml:space="preserve"> (dist)</w:t>
       </w:r>
       <w:r>
         <w:t xml:space="preserve">. </w:t>
       </w:r>
       <w:r>
-        <w:t>At worst case the while loop won’t break until every single node has been added to queue and visited by the BFS, so already we must process the entire length of adjlist. Inside while there is a for loop that in any case will iterate through the entire length of adjlist</w:t>
-      </w:r>
-      <w:r>
-        <w:t xml:space="preserve">, and will also need to </w:t>
-      </w:r>
-      <w:r>
-        <w:t xml:space="preserve">. Nested within that is a conditional that in all cases will be accessing ‘results’ for the length of adjlist. </w:t>
-      </w:r>
-      <w:r>
-        <w:t>Finally, there is a for loop at the bottom of the method</w:t>
-      </w:r>
-      <w:r>
-        <w:t>…</w:t>
-      </w:r>
-    </w:p>
-    <w:bookmarkEnd w:id="0"/>
-    <w:bookmarkEnd w:id="1"/>
-    <w:p/>
-    <w:p/>
-    <w:p>
-      <w:r>
-        <w:t>numPaths</w:t>
-      </w:r>
-      <w:r>
-        <w:t xml:space="preserve"> [1]</w:t>
+        <w:t xml:space="preserve">Once the queue is empty, all reachable nodes have been seen, the initial loop breaks and the array containing iterables is returned to the main closestInSubnet method. </w:t>
+      </w:r>
+    </w:p>
+    <w:p/>
+    <w:p/>
+    <w:p/>
+    <w:p>
+      <w:r>
+        <w:t>maxDownloadSpeed</w:t>
+      </w:r>
+      <w:r>
+        <w:t xml:space="preserve"> [2]</w:t>
       </w:r>
       <w:r>
         <w:t>:</w:t>
@@ -195,147 +256,48 @@
     </w:p>
     <w:p>
       <w:r>
-        <w:t xml:space="preserve">This method uses BFS </w:t>
-      </w:r>
-      <w:r>
-        <w:t>to achieve its results. It follows a similar process to allDevicesConnected, where it populates a queue with the initial node</w:t>
-      </w:r>
-      <w:r>
-        <w:t xml:space="preserve">, only breaking once there are no children left to add to the queue. In a nested for loop, numPaths iterates over all elements, adding children that have not been visited. </w:t>
-      </w:r>
-      <w:r>
-        <w:t>If a node has not been visited yet</w:t>
+        <w:t xml:space="preserve">This method makes use of the Ford-Fulkerson algorithm, implementing </w:t>
+      </w:r>
+      <w:r>
+        <w:t>the Edmonds-Karp algorithm which is a BFS implementation</w:t>
+      </w:r>
+      <w:r>
+        <w:t xml:space="preserve">. </w:t>
+      </w:r>
+      <w:r>
+        <w:t>Two</w:t>
       </w:r>
       <w:r>
         <w:t xml:space="preserve"> </w:t>
       </w:r>
       <w:r>
-        <w:t>we assign it the distance travelled to get there from its parent</w:t>
-      </w:r>
-      <w:r>
-        <w:t xml:space="preserve"> plus 1</w:t>
-      </w:r>
-      <w:r>
-        <w:t xml:space="preserve">, and we also change the number of paths encountered for that node </w:t>
-      </w:r>
-      <w:r>
-        <w:t xml:space="preserve">to be equal to that of its parent. </w:t>
-      </w:r>
-      <w:r>
-        <w:t>If the distance held inside the array for the child node is equal to the parent node plus 1, we know that the answer is simply the combination of the number of paths held for the child and the parent.</w:t>
-      </w:r>
-      <w:r>
-        <w:t xml:space="preserve"> Then we simply return the numPaths array for the specific index of the node. </w:t>
-      </w:r>
-    </w:p>
-    <w:p/>
-    <w:p/>
-    <w:p>
-      <w:r>
-        <w:t>closestInSubnet</w:t>
-      </w:r>
-    </w:p>
-    <w:p>
-      <w:r>
-        <w:t xml:space="preserve">This method primarily uses BFS to achieve its results. It is separated into 3 </w:t>
-      </w:r>
-      <w:r>
-        <w:t xml:space="preserve">sections where closestInSubnet calls on two other methods to do the bulk of its calculations. The minDist method begins to perform a BFS </w:t>
-      </w:r>
-      <w:r>
-        <w:t>in a similar manner to the way in which allDevicesConne</w:t>
-      </w:r>
-      <w:r>
-        <w:t>c</w:t>
-      </w:r>
-      <w:r>
-        <w:t xml:space="preserve">ted operated, but additionally calls </w:t>
-      </w:r>
-      <w:r>
-        <w:t>on the isSubnet method</w:t>
-      </w:r>
-      <w:r>
-        <w:t xml:space="preserve"> </w:t>
-      </w:r>
-      <w:r>
-        <w:t xml:space="preserve">which serves entirely to compare the query and addrs arrays to confirm that the current IP address has a valid prefix. </w:t>
-      </w:r>
-      <w:r>
-        <w:t xml:space="preserve">Once minDist has confirmed that the current address is valid, </w:t>
-      </w:r>
-      <w:r>
-        <w:t xml:space="preserve"> </w:t>
-      </w:r>
-      <w:r>
-        <w:t>it continues to perform BFS. It loops through the elements of adjlist and checks whether each node is yet to be visited and if not edits a Boolean array</w:t>
-      </w:r>
-      <w:r>
-        <w:t xml:space="preserve">, updating its respective index to say it has now </w:t>
-      </w:r>
-      <w:r>
-        <w:lastRenderedPageBreak/>
-        <w:t xml:space="preserve">been visited. </w:t>
-      </w:r>
-      <w:r>
-        <w:t>The position of the current node is now updated</w:t>
-      </w:r>
-      <w:r>
-        <w:t xml:space="preserve"> as the BFS has moved through the graph</w:t>
-      </w:r>
-      <w:r>
-        <w:t>, and iteration is performed on an integer array increasing the current total distance of a path with a specific parent node</w:t>
-      </w:r>
-      <w:r>
-        <w:t xml:space="preserve"> (dist)</w:t>
-      </w:r>
-      <w:r>
-        <w:t xml:space="preserve">. </w:t>
-      </w:r>
-      <w:r>
-        <w:t xml:space="preserve">Once the queue is empty, all reachable nodes have been seen, the initial loop breaks and the array containing iterables is returned to the main closestInSubnet method. </w:t>
-      </w:r>
-    </w:p>
-    <w:p/>
-    <w:p/>
-    <w:p/>
-    <w:p>
-      <w:r>
-        <w:t>maxDownloadSpeed</w:t>
-      </w:r>
-      <w:r>
-        <w:t xml:space="preserve"> [2]</w:t>
-      </w:r>
-      <w:r>
-        <w:t>:</w:t>
-      </w:r>
-    </w:p>
-    <w:p>
-      <w:r>
-        <w:t xml:space="preserve">This method makes use of the Ford-Fulkerson algorithm, implementing a BFS to </w:t>
-      </w:r>
-      <w:r>
-        <w:t>compliment it</w:t>
-      </w:r>
-      <w:r>
-        <w:t xml:space="preserve">. </w:t>
-      </w:r>
-      <w:r>
-        <w:t xml:space="preserve">A </w:t>
-      </w:r>
-      <w:r>
-        <w:t xml:space="preserve">for loop populates an array to be used to hold the max capacity of flow from the starting to destination node. </w:t>
-      </w:r>
-      <w:r>
-        <w:t xml:space="preserve">After this, another loop finds the largest possible flow </w:t>
-      </w:r>
-    </w:p>
-    <w:p/>
-    <w:p/>
-    <w:p/>
-    <w:p/>
-    <w:p/>
-    <w:p/>
-    <w:p/>
+        <w:t>for loop</w:t>
+      </w:r>
+      <w:r>
+        <w:t>s</w:t>
+      </w:r>
+      <w:r>
+        <w:t xml:space="preserve"> populate an array to be used to hold the max capacity of flow from the starting to destination node</w:t>
+      </w:r>
+      <w:r>
+        <w:t xml:space="preserve">, assigning respective speeds to each node. </w:t>
+      </w:r>
+      <w:r>
+        <w:t>It call</w:t>
+      </w:r>
+      <w:r>
+        <w:t xml:space="preserve">s dstReachable, which is the Edmonds-Karp algorithm. It goes by a similar process to the other methods where it populates a queue with the starting node, and then proceeds to add all possible connected descendants to determine if a specific destination is reachable. If the possible flow of a certain path is determined to be 0, it immediately returns that </w:t>
+      </w:r>
+      <w:r>
+        <w:t>it is unreachable.</w:t>
+      </w:r>
+      <w:r>
+        <w:t xml:space="preserve"> Moving back to maxDownloadSpeed</w:t>
+      </w:r>
+      <w:r>
+        <w:t xml:space="preserve">, within the while loop it finds the minimum capacities for all possible paths returned from dstReachable, and then proceeds to add them all up to establish a maximum flow.  </w:t>
+      </w:r>
+    </w:p>
     <w:p/>
     <w:p/>
     <w:p/>

</xml_diff>